<commit_message>
K Means Lab Part 1
</commit_message>
<xml_diff>
--- a/Directions/Project 3 Part 3 document.docx
+++ b/Directions/Project 3 Part 3 document.docx
@@ -134,7 +134,13 @@
         <w:t>11/18/2020</w:t>
       </w:r>
       <w:r>
-        <w:t>______________</w:t>
+        <w:t>______</w:t>
+      </w:r>
+      <w:r>
+        <w:t>(REVISED 12/16/2020)</w:t>
+      </w:r>
+      <w:r>
+        <w:t>________</w:t>
       </w:r>
     </w:p>
     <w:p>
@@ -410,10 +416,10 @@
           <w:noProof/>
         </w:rPr>
         <w:drawing>
-          <wp:inline distT="0" distB="0" distL="0" distR="0" wp14:anchorId="45B73024" wp14:editId="539DB9E1">
-            <wp:extent cx="5160496" cy="3192780"/>
-            <wp:effectExtent l="0" t="0" r="2540" b="7620"/>
-            <wp:docPr id="3" name="Picture 3"/>
+          <wp:inline distT="0" distB="0" distL="0" distR="0" wp14:anchorId="24F73AEB" wp14:editId="6EF83F81">
+            <wp:extent cx="4930140" cy="3050261"/>
+            <wp:effectExtent l="0" t="0" r="3810" b="0"/>
+            <wp:docPr id="1" name="Picture 1"/>
             <wp:cNvGraphicFramePr>
               <a:graphicFrameLocks xmlns:a="http://schemas.openxmlformats.org/drawingml/2006/main" noChangeAspect="1"/>
             </wp:cNvGraphicFramePr>
@@ -421,13 +427,13 @@
               <a:graphicData uri="http://schemas.openxmlformats.org/drawingml/2006/picture">
                 <pic:pic xmlns:pic="http://schemas.openxmlformats.org/drawingml/2006/picture">
                   <pic:nvPicPr>
-                    <pic:cNvPr id="0" name="Picture 8"/>
+                    <pic:cNvPr id="0" name="Picture 1"/>
                     <pic:cNvPicPr>
                       <a:picLocks noChangeAspect="1" noChangeArrowheads="1"/>
                     </pic:cNvPicPr>
                   </pic:nvPicPr>
                   <pic:blipFill>
-                    <a:blip r:embed="rId5">
+                    <a:blip r:embed="rId5" cstate="print">
                       <a:extLst>
                         <a:ext uri="{28A0092B-C50C-407E-A947-70E740481C1C}">
                           <a14:useLocalDpi xmlns:a14="http://schemas.microsoft.com/office/drawing/2010/main" val="0"/>
@@ -442,7 +448,7 @@
                   <pic:spPr bwMode="auto">
                     <a:xfrm>
                       <a:off x="0" y="0"/>
-                      <a:ext cx="5168055" cy="3197457"/>
+                      <a:ext cx="4934016" cy="3052659"/>
                     </a:xfrm>
                     <a:prstGeom prst="rect">
                       <a:avLst/>
@@ -521,7 +527,7 @@
         <w:rPr>
           <w:rFonts w:ascii="Consolas" w:hAnsi="Consolas"/>
         </w:rPr>
-        <w:t>Recursive x [1] 34ms (34/cycle)</w:t>
+        <w:t>Recursive Original x [10] 139ms (13/cycle) 10000 points</w:t>
       </w:r>
     </w:p>
     <w:p>
@@ -534,7 +540,7 @@
         <w:rPr>
           <w:rFonts w:ascii="Consolas" w:hAnsi="Consolas"/>
         </w:rPr>
-        <w:t xml:space="preserve">(0.49999999999999989,0.50000000000000111) (0.49999999999999994,0.50000000000000111) 5.5511151231257827e-017 </w:t>
+        <w:t xml:space="preserve">(0.49999999999999989,0.50000000000000111) (0.49999999999999994,0.50000000000000111) 5.5511151231257827e-017      </w:t>
       </w:r>
     </w:p>
     <w:p>
@@ -547,98 +553,84 @@
         <w:rPr>
           <w:rFonts w:ascii="Consolas" w:hAnsi="Consolas"/>
         </w:rPr>
-        <w:t>Recursive Optimized x [1] 33ms (33/cycle)</w:t>
-      </w:r>
-    </w:p>
-    <w:p>
-      <w:pPr>
+        <w:t>Recursive Optimized x [10] 132ms (13/cycle) 10000 points</w:t>
+      </w:r>
+    </w:p>
+    <w:p>
+      <w:pPr>
+        <w:rPr>
+          <w:b/>
+          <w:bCs/>
+        </w:rPr>
+      </w:pPr>
+      <w:r>
         <w:rPr>
           <w:rFonts w:ascii="Consolas" w:hAnsi="Consolas"/>
         </w:rPr>
-      </w:pPr>
-      <w:r>
+        <w:t>(0.49999999999999883,0.50000000000000033) (0.49999999999999889,0.50000000000000033) 5.5511151231257827e-017</w:t>
+      </w:r>
+    </w:p>
+    <w:p>
+      <w:r>
+        <w:rPr>
+          <w:b/>
+          <w:bCs/>
+        </w:rPr>
+        <w:t>For 100k:</w:t>
+      </w:r>
+    </w:p>
+    <w:p>
+      <w:pPr>
         <w:rPr>
           <w:rFonts w:ascii="Consolas" w:hAnsi="Consolas"/>
         </w:rPr>
-        <w:t>(0.49999999999999883,0.50000000000000033) (0.49999999999999889,0.50000000000000033) 5.5511151231257827e-017</w:t>
-      </w:r>
-    </w:p>
-    <w:p>
-      <w:pPr>
-        <w:rPr>
-          <w:b/>
-          <w:bCs/>
-        </w:rPr>
-      </w:pPr>
-    </w:p>
-    <w:p>
-      <w:r>
-        <w:rPr>
-          <w:b/>
-          <w:bCs/>
-        </w:rPr>
-        <w:t>For 100k:</w:t>
-      </w:r>
-    </w:p>
-    <w:p>
-      <w:pPr>
+      </w:pPr>
+      <w:r>
         <w:rPr>
           <w:rFonts w:ascii="Consolas" w:hAnsi="Consolas"/>
         </w:rPr>
-      </w:pPr>
-      <w:r>
+        <w:t>Recursive Original x [10] 4354ms (435/cycle) 100000 points</w:t>
+      </w:r>
+    </w:p>
+    <w:p>
+      <w:pPr>
         <w:rPr>
           <w:rFonts w:ascii="Consolas" w:hAnsi="Consolas"/>
         </w:rPr>
-        <w:t>Recursive x [1] 1271ms (1271/cycle)</w:t>
-      </w:r>
-    </w:p>
-    <w:p>
-      <w:pPr>
+      </w:pPr>
+      <w:r>
         <w:rPr>
           <w:rFonts w:ascii="Consolas" w:hAnsi="Consolas"/>
         </w:rPr>
-      </w:pPr>
-      <w:r>
+        <w:t xml:space="preserve">(0.49999999999973127,0.49999999999889994) (0.49999999999975941,0.49999999999890893) 2.9545963426100509e-014      </w:t>
+      </w:r>
+    </w:p>
+    <w:p>
+      <w:pPr>
         <w:rPr>
           <w:rFonts w:ascii="Consolas" w:hAnsi="Consolas"/>
         </w:rPr>
-        <w:t xml:space="preserve">(0.49999999999973127,0.49999999999889994) (0.49999999999975941,0.49999999999890893) 2.9545963426100509e-014 </w:t>
-      </w:r>
-    </w:p>
-    <w:p>
-      <w:pPr>
+      </w:pPr>
+      <w:r>
         <w:rPr>
           <w:rFonts w:ascii="Consolas" w:hAnsi="Consolas"/>
         </w:rPr>
+        <w:t>Recursive Optimized x [10] 1918ms (191/cycle) 100000 points</w:t>
+      </w:r>
+    </w:p>
+    <w:p>
+      <w:pPr>
+        <w:rPr>
+          <w:b/>
+          <w:bCs/>
+        </w:rPr>
       </w:pPr>
       <w:r>
         <w:rPr>
           <w:rFonts w:ascii="Consolas" w:hAnsi="Consolas"/>
         </w:rPr>
-        <w:t>Recursive Optimized x [1] 480ms (480/cycle)</w:t>
-      </w:r>
-    </w:p>
-    <w:p>
-      <w:pPr>
-        <w:rPr>
-          <w:rFonts w:ascii="Consolas" w:hAnsi="Consolas"/>
-        </w:rPr>
-      </w:pPr>
-      <w:r>
-        <w:rPr>
-          <w:rFonts w:ascii="Consolas" w:hAnsi="Consolas"/>
-        </w:rPr>
         <w:t>(0.49999999999973127,0.49999999999889994) (0.49999999999975941,0.49999999999890893) 2.9545963426100509e-014</w:t>
       </w:r>
-    </w:p>
-    <w:p>
-      <w:pPr>
-        <w:rPr>
-          <w:b/>
-          <w:bCs/>
-        </w:rPr>
-      </w:pPr>
     </w:p>
     <w:sectPr>
       <w:pgSz w:w="12240" w:h="15840"/>

</xml_diff>